<commit_message>
updated http protocol response i GET/levels/data/:pack/:level
</commit_message>
<xml_diff>
--- a/doc/PROZE_dokumentacja_protokołu_sieciowego.docx
+++ b/doc/PROZE_dokumentacja_protokołu_sieciowego.docx
@@ -1,10 +1,10 @@
 
 <file path=word/document.xml><?xml version="1.0" encoding="utf-8"?>
-<w:document xmlns:wpc="http://schemas.microsoft.com/office/word/2010/wordprocessingCanvas" xmlns:cx="http://schemas.microsoft.com/office/drawing/2014/chartex" xmlns:cx1="http://schemas.microsoft.com/office/drawing/2015/9/8/chartex" xmlns:cx2="http://schemas.microsoft.com/office/drawing/2015/10/21/chartex" xmlns:cx3="http://schemas.microsoft.com/office/drawing/2016/5/9/chartex" xmlns:cx4="http://schemas.microsoft.com/office/drawing/2016/5/10/chartex" xmlns:cx5="http://schemas.microsoft.com/office/drawing/2016/5/11/chartex" xmlns:cx6="http://schemas.microsoft.com/office/drawing/2016/5/12/chartex" xmlns:cx7="http://schemas.microsoft.com/office/drawing/2016/5/13/chartex" xmlns:cx8="http://schemas.microsoft.com/office/drawing/2016/5/14/chartex" xmlns:mc="http://schemas.openxmlformats.org/markup-compatibility/2006" xmlns:aink="http://schemas.microsoft.com/office/drawing/2016/ink" xmlns:am3d="http://schemas.microsoft.com/office/drawing/2017/model3d" xmlns:o="urn:schemas-microsoft-com:office:office" xmlns:r="http://schemas.openxmlformats.org/officeDocument/2006/relationships" xmlns:m="http://schemas.openxmlformats.org/officeDocument/2006/math" xmlns:v="urn:schemas-microsoft-com:vml" xmlns:wp14="http://schemas.microsoft.com/office/word/2010/wordprocessingDrawing" xmlns:wp="http://schemas.openxmlformats.org/drawingml/2006/wordprocessingDrawing" xmlns:w10="urn:schemas-microsoft-com:office:word" xmlns:w="http://schemas.openxmlformats.org/wordprocessingml/2006/main" xmlns:w14="http://schemas.microsoft.com/office/word/2010/wordml" xmlns:w15="http://schemas.microsoft.com/office/word/2012/wordml" xmlns:w16cex="http://schemas.microsoft.com/office/word/2018/wordml/cex" xmlns:w16cid="http://schemas.microsoft.com/office/word/2016/wordml/cid" xmlns:w16="http://schemas.microsoft.com/office/word/2018/wordml" xmlns:w16se="http://schemas.microsoft.com/office/word/2015/wordml/symex" xmlns:wpg="http://schemas.microsoft.com/office/word/2010/wordprocessingGroup" xmlns:wpi="http://schemas.microsoft.com/office/word/2010/wordprocessingInk" xmlns:wne="http://schemas.microsoft.com/office/word/2006/wordml" xmlns:wps="http://schemas.microsoft.com/office/word/2010/wordprocessingShape" mc:Ignorable="w14 w15 w16se w16cid w16 w16cex wp14">
+<w:document xmlns:wpc="http://schemas.microsoft.com/office/word/2010/wordprocessingCanvas" xmlns:cx="http://schemas.microsoft.com/office/drawing/2014/chartex" xmlns:cx1="http://schemas.microsoft.com/office/drawing/2015/9/8/chartex" xmlns:cx2="http://schemas.microsoft.com/office/drawing/2015/10/21/chartex" xmlns:cx3="http://schemas.microsoft.com/office/drawing/2016/5/9/chartex" xmlns:cx4="http://schemas.microsoft.com/office/drawing/2016/5/10/chartex" xmlns:cx5="http://schemas.microsoft.com/office/drawing/2016/5/11/chartex" xmlns:cx6="http://schemas.microsoft.com/office/drawing/2016/5/12/chartex" xmlns:cx7="http://schemas.microsoft.com/office/drawing/2016/5/13/chartex" xmlns:cx8="http://schemas.microsoft.com/office/drawing/2016/5/14/chartex" xmlns:mc="http://schemas.openxmlformats.org/markup-compatibility/2006" xmlns:aink="http://schemas.microsoft.com/office/drawing/2016/ink" xmlns:am3d="http://schemas.microsoft.com/office/drawing/2017/model3d" xmlns:o="urn:schemas-microsoft-com:office:office" xmlns:r="http://schemas.openxmlformats.org/officeDocument/2006/relationships" xmlns:m="http://schemas.openxmlformats.org/officeDocument/2006/math" xmlns:v="urn:schemas-microsoft-com:vml" xmlns:wp14="http://schemas.microsoft.com/office/word/2010/wordprocessingDrawing" xmlns:wp="http://schemas.openxmlformats.org/drawingml/2006/wordprocessingDrawing" xmlns:w10="urn:schemas-microsoft-com:office:word" xmlns:w="http://schemas.openxmlformats.org/wordprocessingml/2006/main" xmlns:w14="http://schemas.microsoft.com/office/word/2010/wordml" xmlns:w15="http://schemas.microsoft.com/office/word/2012/wordml" xmlns:w16cid="http://schemas.microsoft.com/office/word/2016/wordml/cid" xmlns:w16se="http://schemas.microsoft.com/office/word/2015/wordml/symex" xmlns:wpg="http://schemas.microsoft.com/office/word/2010/wordprocessingGroup" xmlns:wpi="http://schemas.microsoft.com/office/word/2010/wordprocessingInk" xmlns:wne="http://schemas.microsoft.com/office/word/2006/wordml" xmlns:wps="http://schemas.microsoft.com/office/word/2010/wordprocessingShape" mc:Ignorable="w14 w15 w16se w16cid wp14">
   <w:body>
     <w:p>
       <w:pPr>
-        <w:pStyle w:val="Title"/>
+        <w:pStyle w:val="Tytu"/>
       </w:pPr>
       <w:r>
         <w:t>PROZE 20</w:t>
@@ -21,7 +21,7 @@
     </w:p>
     <w:p>
       <w:pPr>
-        <w:pStyle w:val="Subtitle"/>
+        <w:pStyle w:val="Podtytu"/>
         <w:spacing w:after="0"/>
       </w:pPr>
       <w:r>
@@ -33,7 +33,7 @@
     </w:p>
     <w:p>
       <w:pPr>
-        <w:pStyle w:val="Subtitle"/>
+        <w:pStyle w:val="Podtytu"/>
       </w:pPr>
       <w:r>
         <w:t>Zespół: Mateusz Brawański, Maciej Kaczkowski</w:t>
@@ -63,7 +63,7 @@
       <w:sdtContent>
         <w:p>
           <w:pPr>
-            <w:pStyle w:val="TOCHeading"/>
+            <w:pStyle w:val="Nagwekspisutreci"/>
             <w:rPr>
               <w:lang w:val="pl-PL"/>
             </w:rPr>
@@ -77,7 +77,7 @@
         </w:p>
         <w:p>
           <w:pPr>
-            <w:pStyle w:val="TOC1"/>
+            <w:pStyle w:val="Spistreci1"/>
             <w:tabs>
               <w:tab w:val="right" w:leader="dot" w:pos="10456"/>
             </w:tabs>
@@ -100,7 +100,7 @@
           <w:hyperlink w:anchor="_Toc61248196" w:history="1">
             <w:r>
               <w:rPr>
-                <w:rStyle w:val="Hyperlink"/>
+                <w:rStyle w:val="Hipercze"/>
                 <w:noProof/>
               </w:rPr>
               <w:t>Podstawowe założenia</w:t>
@@ -157,7 +157,7 @@
         </w:p>
         <w:p>
           <w:pPr>
-            <w:pStyle w:val="TOC2"/>
+            <w:pStyle w:val="Spistreci2"/>
             <w:tabs>
               <w:tab w:val="right" w:leader="dot" w:pos="10456"/>
             </w:tabs>
@@ -171,7 +171,7 @@
           <w:hyperlink w:anchor="_Toc61248197" w:history="1">
             <w:r>
               <w:rPr>
-                <w:rStyle w:val="Hyperlink"/>
+                <w:rStyle w:val="Hipercze"/>
                 <w:noProof/>
               </w:rPr>
               <w:t>Protokół jest niezależny od ścieżki</w:t>
@@ -228,7 +228,7 @@
         </w:p>
         <w:p>
           <w:pPr>
-            <w:pStyle w:val="TOC2"/>
+            <w:pStyle w:val="Spistreci2"/>
             <w:tabs>
               <w:tab w:val="right" w:leader="dot" w:pos="10456"/>
             </w:tabs>
@@ -242,7 +242,7 @@
           <w:hyperlink w:anchor="_Toc61248198" w:history="1">
             <w:r>
               <w:rPr>
-                <w:rStyle w:val="Hyperlink"/>
+                <w:rStyle w:val="Hipercze"/>
                 <w:noProof/>
               </w:rPr>
               <w:t>Parametry w ścieżce</w:t>
@@ -299,7 +299,7 @@
         </w:p>
         <w:p>
           <w:pPr>
-            <w:pStyle w:val="TOC2"/>
+            <w:pStyle w:val="Spistreci2"/>
             <w:tabs>
               <w:tab w:val="right" w:leader="dot" w:pos="10456"/>
             </w:tabs>
@@ -313,7 +313,7 @@
           <w:hyperlink w:anchor="_Toc61248199" w:history="1">
             <w:r>
               <w:rPr>
-                <w:rStyle w:val="Hyperlink"/>
+                <w:rStyle w:val="Hipercze"/>
                 <w:noProof/>
               </w:rPr>
               <w:t>Parametry zapytania</w:t>
@@ -370,7 +370,7 @@
         </w:p>
         <w:p>
           <w:pPr>
-            <w:pStyle w:val="TOC2"/>
+            <w:pStyle w:val="Spistreci2"/>
             <w:tabs>
               <w:tab w:val="right" w:leader="dot" w:pos="10456"/>
             </w:tabs>
@@ -384,7 +384,7 @@
           <w:hyperlink w:anchor="_Toc61248200" w:history="1">
             <w:r>
               <w:rPr>
-                <w:rStyle w:val="Hyperlink"/>
+                <w:rStyle w:val="Hipercze"/>
                 <w:noProof/>
               </w:rPr>
               <w:t>Opis XML</w:t>
@@ -441,7 +441,7 @@
         </w:p>
         <w:p>
           <w:pPr>
-            <w:pStyle w:val="TOC1"/>
+            <w:pStyle w:val="Spistreci1"/>
             <w:tabs>
               <w:tab w:val="right" w:leader="dot" w:pos="10456"/>
             </w:tabs>
@@ -455,7 +455,7 @@
           <w:hyperlink w:anchor="_Toc61248201" w:history="1">
             <w:r>
               <w:rPr>
-                <w:rStyle w:val="Hyperlink"/>
+                <w:rStyle w:val="Hipercze"/>
                 <w:noProof/>
               </w:rPr>
               <w:t>API HTTP</w:t>
@@ -512,7 +512,7 @@
         </w:p>
         <w:p>
           <w:pPr>
-            <w:pStyle w:val="TOC2"/>
+            <w:pStyle w:val="Spistreci2"/>
             <w:tabs>
               <w:tab w:val="right" w:leader="dot" w:pos="10456"/>
             </w:tabs>
@@ -526,7 +526,7 @@
           <w:hyperlink w:anchor="_Toc61248202" w:history="1">
             <w:r>
               <w:rPr>
-                <w:rStyle w:val="Hyperlink"/>
+                <w:rStyle w:val="Hipercze"/>
                 <w:noProof/>
               </w:rPr>
               <w:t>GET /configuration</w:t>
@@ -583,7 +583,7 @@
         </w:p>
         <w:p>
           <w:pPr>
-            <w:pStyle w:val="TOC3"/>
+            <w:pStyle w:val="Spistreci3"/>
             <w:tabs>
               <w:tab w:val="right" w:leader="dot" w:pos="10456"/>
             </w:tabs>
@@ -597,7 +597,7 @@
           <w:hyperlink w:anchor="_Toc61248203" w:history="1">
             <w:r>
               <w:rPr>
-                <w:rStyle w:val="Hyperlink"/>
+                <w:rStyle w:val="Hipercze"/>
                 <w:noProof/>
               </w:rPr>
               <w:t>Przykład</w:t>
@@ -654,7 +654,7 @@
         </w:p>
         <w:p>
           <w:pPr>
-            <w:pStyle w:val="TOC2"/>
+            <w:pStyle w:val="Spistreci2"/>
             <w:tabs>
               <w:tab w:val="right" w:leader="dot" w:pos="10456"/>
             </w:tabs>
@@ -668,7 +668,7 @@
           <w:hyperlink w:anchor="_Toc61248204" w:history="1">
             <w:r>
               <w:rPr>
-                <w:rStyle w:val="Hyperlink"/>
+                <w:rStyle w:val="Hipercze"/>
                 <w:noProof/>
               </w:rPr>
               <w:t>GET /levels/meta/:pack</w:t>
@@ -725,7 +725,7 @@
         </w:p>
         <w:p>
           <w:pPr>
-            <w:pStyle w:val="TOC3"/>
+            <w:pStyle w:val="Spistreci3"/>
             <w:tabs>
               <w:tab w:val="right" w:leader="dot" w:pos="10456"/>
             </w:tabs>
@@ -739,7 +739,7 @@
           <w:hyperlink w:anchor="_Toc61248205" w:history="1">
             <w:r>
               <w:rPr>
-                <w:rStyle w:val="Hyperlink"/>
+                <w:rStyle w:val="Hipercze"/>
                 <w:noProof/>
               </w:rPr>
               <w:t>Przykład</w:t>
@@ -796,7 +796,7 @@
         </w:p>
         <w:p>
           <w:pPr>
-            <w:pStyle w:val="TOC2"/>
+            <w:pStyle w:val="Spistreci2"/>
             <w:tabs>
               <w:tab w:val="right" w:leader="dot" w:pos="10456"/>
             </w:tabs>
@@ -810,7 +810,7 @@
           <w:hyperlink w:anchor="_Toc61248206" w:history="1">
             <w:r>
               <w:rPr>
-                <w:rStyle w:val="Hyperlink"/>
+                <w:rStyle w:val="Hipercze"/>
                 <w:noProof/>
                 <w:lang w:val="en-US"/>
               </w:rPr>
@@ -868,7 +868,7 @@
         </w:p>
         <w:p>
           <w:pPr>
-            <w:pStyle w:val="TOC3"/>
+            <w:pStyle w:val="Spistreci3"/>
             <w:tabs>
               <w:tab w:val="right" w:leader="dot" w:pos="10456"/>
             </w:tabs>
@@ -882,7 +882,7 @@
           <w:hyperlink w:anchor="_Toc61248207" w:history="1">
             <w:r>
               <w:rPr>
-                <w:rStyle w:val="Hyperlink"/>
+                <w:rStyle w:val="Hipercze"/>
                 <w:noProof/>
               </w:rPr>
               <w:t>Przykład</w:t>
@@ -939,7 +939,7 @@
         </w:p>
         <w:p>
           <w:pPr>
-            <w:pStyle w:val="TOC2"/>
+            <w:pStyle w:val="Spistreci2"/>
             <w:tabs>
               <w:tab w:val="right" w:leader="dot" w:pos="10456"/>
             </w:tabs>
@@ -953,7 +953,7 @@
           <w:hyperlink w:anchor="_Toc61248208" w:history="1">
             <w:r>
               <w:rPr>
-                <w:rStyle w:val="Hyperlink"/>
+                <w:rStyle w:val="Hipercze"/>
                 <w:noProof/>
               </w:rPr>
               <w:t>GET /scoreboard/:pack</w:t>
@@ -1010,7 +1010,7 @@
         </w:p>
         <w:p>
           <w:pPr>
-            <w:pStyle w:val="TOC3"/>
+            <w:pStyle w:val="Spistreci3"/>
             <w:tabs>
               <w:tab w:val="right" w:leader="dot" w:pos="10456"/>
             </w:tabs>
@@ -1024,7 +1024,7 @@
           <w:hyperlink w:anchor="_Toc61248209" w:history="1">
             <w:r>
               <w:rPr>
-                <w:rStyle w:val="Hyperlink"/>
+                <w:rStyle w:val="Hipercze"/>
                 <w:noProof/>
               </w:rPr>
               <w:t>Przykład</w:t>
@@ -1081,7 +1081,7 @@
         </w:p>
         <w:p>
           <w:pPr>
-            <w:pStyle w:val="TOC3"/>
+            <w:pStyle w:val="Spistreci3"/>
             <w:tabs>
               <w:tab w:val="right" w:leader="dot" w:pos="10456"/>
             </w:tabs>
@@ -1095,7 +1095,7 @@
           <w:hyperlink w:anchor="_Toc61248210" w:history="1">
             <w:r>
               <w:rPr>
-                <w:rStyle w:val="Hyperlink"/>
+                <w:rStyle w:val="Hipercze"/>
                 <w:noProof/>
                 <w:lang w:val="en-US"/>
               </w:rPr>
@@ -1153,7 +1153,7 @@
         </w:p>
         <w:p>
           <w:pPr>
-            <w:pStyle w:val="TOC2"/>
+            <w:pStyle w:val="Spistreci2"/>
             <w:tabs>
               <w:tab w:val="right" w:leader="dot" w:pos="10456"/>
             </w:tabs>
@@ -1167,7 +1167,7 @@
           <w:hyperlink w:anchor="_Toc61248211" w:history="1">
             <w:r>
               <w:rPr>
-                <w:rStyle w:val="Hyperlink"/>
+                <w:rStyle w:val="Hipercze"/>
                 <w:noProof/>
               </w:rPr>
               <w:t>GET /scoreboard/:pack/:level</w:t>
@@ -1224,7 +1224,7 @@
         </w:p>
         <w:p>
           <w:pPr>
-            <w:pStyle w:val="TOC3"/>
+            <w:pStyle w:val="Spistreci3"/>
             <w:tabs>
               <w:tab w:val="right" w:leader="dot" w:pos="10456"/>
             </w:tabs>
@@ -1238,7 +1238,7 @@
           <w:hyperlink w:anchor="_Toc61248212" w:history="1">
             <w:r>
               <w:rPr>
-                <w:rStyle w:val="Hyperlink"/>
+                <w:rStyle w:val="Hipercze"/>
                 <w:noProof/>
               </w:rPr>
               <w:t>Przykład</w:t>
@@ -1295,7 +1295,7 @@
         </w:p>
         <w:p>
           <w:pPr>
-            <w:pStyle w:val="TOC3"/>
+            <w:pStyle w:val="Spistreci3"/>
             <w:tabs>
               <w:tab w:val="right" w:leader="dot" w:pos="10456"/>
             </w:tabs>
@@ -1309,7 +1309,7 @@
           <w:hyperlink w:anchor="_Toc61248213" w:history="1">
             <w:r>
               <w:rPr>
-                <w:rStyle w:val="Hyperlink"/>
+                <w:rStyle w:val="Hipercze"/>
                 <w:noProof/>
                 <w:lang w:val="en-US"/>
               </w:rPr>
@@ -1367,7 +1367,7 @@
         </w:p>
         <w:p>
           <w:pPr>
-            <w:pStyle w:val="TOC2"/>
+            <w:pStyle w:val="Spistreci2"/>
             <w:tabs>
               <w:tab w:val="right" w:leader="dot" w:pos="10456"/>
             </w:tabs>
@@ -1381,7 +1381,7 @@
           <w:hyperlink w:anchor="_Toc61248214" w:history="1">
             <w:r>
               <w:rPr>
-                <w:rStyle w:val="Hyperlink"/>
+                <w:rStyle w:val="Hipercze"/>
                 <w:noProof/>
               </w:rPr>
               <w:t>POST /scoreboard/:pack/:level</w:t>
@@ -1438,7 +1438,7 @@
         </w:p>
         <w:p>
           <w:pPr>
-            <w:pStyle w:val="TOC3"/>
+            <w:pStyle w:val="Spistreci3"/>
             <w:tabs>
               <w:tab w:val="right" w:leader="dot" w:pos="10456"/>
             </w:tabs>
@@ -1452,7 +1452,7 @@
           <w:hyperlink w:anchor="_Toc61248215" w:history="1">
             <w:r>
               <w:rPr>
-                <w:rStyle w:val="Hyperlink"/>
+                <w:rStyle w:val="Hipercze"/>
                 <w:noProof/>
               </w:rPr>
               <w:t>Przykład</w:t>
@@ -1509,7 +1509,7 @@
         </w:p>
         <w:p>
           <w:pPr>
-            <w:pStyle w:val="TOC2"/>
+            <w:pStyle w:val="Spistreci2"/>
             <w:tabs>
               <w:tab w:val="right" w:leader="dot" w:pos="10456"/>
             </w:tabs>
@@ -1523,7 +1523,7 @@
           <w:hyperlink w:anchor="_Toc61248216" w:history="1">
             <w:r>
               <w:rPr>
-                <w:rStyle w:val="Hyperlink"/>
+                <w:rStyle w:val="Hipercze"/>
                 <w:noProof/>
               </w:rPr>
               <w:t>Błędy</w:t>
@@ -1580,7 +1580,7 @@
         </w:p>
         <w:p>
           <w:pPr>
-            <w:pStyle w:val="TOC3"/>
+            <w:pStyle w:val="Spistreci3"/>
             <w:tabs>
               <w:tab w:val="right" w:leader="dot" w:pos="10456"/>
             </w:tabs>
@@ -1594,7 +1594,7 @@
           <w:hyperlink w:anchor="_Toc61248217" w:history="1">
             <w:r>
               <w:rPr>
-                <w:rStyle w:val="Hyperlink"/>
+                <w:rStyle w:val="Hipercze"/>
                 <w:noProof/>
               </w:rPr>
               <w:t>HTTP 500</w:t>
@@ -1651,7 +1651,7 @@
         </w:p>
         <w:p>
           <w:pPr>
-            <w:pStyle w:val="TOC3"/>
+            <w:pStyle w:val="Spistreci3"/>
             <w:tabs>
               <w:tab w:val="right" w:leader="dot" w:pos="10456"/>
             </w:tabs>
@@ -1665,7 +1665,7 @@
           <w:hyperlink w:anchor="_Toc61248218" w:history="1">
             <w:r>
               <w:rPr>
-                <w:rStyle w:val="Hyperlink"/>
+                <w:rStyle w:val="Hipercze"/>
                 <w:noProof/>
               </w:rPr>
               <w:t>HTTP 404</w:t>
@@ -1722,7 +1722,7 @@
         </w:p>
         <w:p>
           <w:pPr>
-            <w:pStyle w:val="TOC3"/>
+            <w:pStyle w:val="Spistreci3"/>
             <w:tabs>
               <w:tab w:val="right" w:leader="dot" w:pos="10456"/>
             </w:tabs>
@@ -1736,7 +1736,7 @@
           <w:hyperlink w:anchor="_Toc61248219" w:history="1">
             <w:r>
               <w:rPr>
-                <w:rStyle w:val="Hyperlink"/>
+                <w:rStyle w:val="Hipercze"/>
                 <w:noProof/>
               </w:rPr>
               <w:t>HTTP 400</w:t>
@@ -1813,7 +1813,7 @@
     </w:p>
     <w:p>
       <w:pPr>
-        <w:pStyle w:val="Heading1"/>
+        <w:pStyle w:val="Nagwek1"/>
       </w:pPr>
       <w:bookmarkStart w:id="0" w:name="_Toc61248196"/>
       <w:r>
@@ -1835,7 +1835,7 @@
     </w:p>
     <w:p>
       <w:pPr>
-        <w:pStyle w:val="Heading2"/>
+        <w:pStyle w:val="Nagwek2"/>
         <w:rPr>
           <w:rFonts w:eastAsiaTheme="minorHAnsi"/>
         </w:rPr>
@@ -1856,7 +1856,7 @@
     </w:p>
     <w:p>
       <w:pPr>
-        <w:pStyle w:val="Heading2"/>
+        <w:pStyle w:val="Nagwek2"/>
       </w:pPr>
       <w:bookmarkStart w:id="2" w:name="_Toc61248198"/>
       <w:r>
@@ -1871,7 +1871,7 @@
     </w:p>
     <w:p>
       <w:pPr>
-        <w:pStyle w:val="Heading2"/>
+        <w:pStyle w:val="Nagwek2"/>
       </w:pPr>
       <w:bookmarkStart w:id="3" w:name="_Toc61248199"/>
       <w:r>
@@ -1886,7 +1886,7 @@
     </w:p>
     <w:p>
       <w:pPr>
-        <w:pStyle w:val="Heading2"/>
+        <w:pStyle w:val="Nagwek2"/>
       </w:pPr>
       <w:bookmarkStart w:id="4" w:name="_Toc61248200"/>
       <w:r>
@@ -1901,7 +1901,7 @@
     </w:p>
     <w:p>
       <w:pPr>
-        <w:pStyle w:val="Heading1"/>
+        <w:pStyle w:val="Nagwek1"/>
       </w:pPr>
       <w:bookmarkStart w:id="5" w:name="_Toc61248201"/>
       <w:r>
@@ -1911,7 +1911,7 @@
     </w:p>
     <w:p>
       <w:pPr>
-        <w:pStyle w:val="Heading2"/>
+        <w:pStyle w:val="Nagwek2"/>
       </w:pPr>
       <w:bookmarkStart w:id="6" w:name="_Toc61248202"/>
       <w:r>
@@ -1938,7 +1938,7 @@
     </w:p>
     <w:p>
       <w:pPr>
-        <w:pStyle w:val="ListParagraph"/>
+        <w:pStyle w:val="Akapitzlist"/>
         <w:numPr>
           <w:ilvl w:val="0"/>
           <w:numId w:val="4"/>
@@ -1965,7 +1965,7 @@
     </w:p>
     <w:p>
       <w:pPr>
-        <w:pStyle w:val="ListParagraph"/>
+        <w:pStyle w:val="Akapitzlist"/>
         <w:numPr>
           <w:ilvl w:val="1"/>
           <w:numId w:val="4"/>
@@ -1986,7 +1986,7 @@
     </w:p>
     <w:p>
       <w:pPr>
-        <w:pStyle w:val="ListParagraph"/>
+        <w:pStyle w:val="Akapitzlist"/>
         <w:numPr>
           <w:ilvl w:val="1"/>
           <w:numId w:val="4"/>
@@ -2004,7 +2004,7 @@
     </w:p>
     <w:p>
       <w:pPr>
-        <w:pStyle w:val="ListParagraph"/>
+        <w:pStyle w:val="Akapitzlist"/>
         <w:numPr>
           <w:ilvl w:val="1"/>
           <w:numId w:val="4"/>
@@ -2022,7 +2022,7 @@
     </w:p>
     <w:p>
       <w:pPr>
-        <w:pStyle w:val="ListParagraph"/>
+        <w:pStyle w:val="Akapitzlist"/>
         <w:numPr>
           <w:ilvl w:val="1"/>
           <w:numId w:val="4"/>
@@ -2043,7 +2043,7 @@
     </w:p>
     <w:p>
       <w:pPr>
-        <w:pStyle w:val="ListParagraph"/>
+        <w:pStyle w:val="Akapitzlist"/>
         <w:numPr>
           <w:ilvl w:val="1"/>
           <w:numId w:val="4"/>
@@ -2064,7 +2064,7 @@
     </w:p>
     <w:p>
       <w:pPr>
-        <w:pStyle w:val="ListParagraph"/>
+        <w:pStyle w:val="Akapitzlist"/>
         <w:numPr>
           <w:ilvl w:val="1"/>
           <w:numId w:val="4"/>
@@ -2085,7 +2085,7 @@
     </w:p>
     <w:p>
       <w:pPr>
-        <w:pStyle w:val="ListParagraph"/>
+        <w:pStyle w:val="Akapitzlist"/>
         <w:numPr>
           <w:ilvl w:val="1"/>
           <w:numId w:val="4"/>
@@ -2106,7 +2106,7 @@
     </w:p>
     <w:p>
       <w:pPr>
-        <w:pStyle w:val="Heading3"/>
+        <w:pStyle w:val="Nagwek3"/>
       </w:pPr>
       <w:bookmarkStart w:id="7" w:name="_Toc61248203"/>
       <w:r>
@@ -2324,7 +2324,7 @@
     </w:p>
     <w:p>
       <w:pPr>
-        <w:pStyle w:val="Heading2"/>
+        <w:pStyle w:val="Nagwek2"/>
       </w:pPr>
       <w:bookmarkStart w:id="8" w:name="_Toc61248204"/>
       <w:r>
@@ -2334,7 +2334,7 @@
     </w:p>
     <w:tbl>
       <w:tblPr>
-        <w:tblStyle w:val="TableGrid"/>
+        <w:tblStyle w:val="Tabela-Siatka"/>
         <w:tblW w:w="0" w:type="auto"/>
         <w:tblBorders>
           <w:top w:val="none" w:sz="0" w:space="0" w:color="auto"/>
@@ -2465,7 +2465,7 @@
     </w:p>
     <w:p>
       <w:pPr>
-        <w:pStyle w:val="ListParagraph"/>
+        <w:pStyle w:val="Akapitzlist"/>
         <w:numPr>
           <w:ilvl w:val="0"/>
           <w:numId w:val="4"/>
@@ -2486,7 +2486,7 @@
     </w:p>
     <w:p>
       <w:pPr>
-        <w:pStyle w:val="ListParagraph"/>
+        <w:pStyle w:val="Akapitzlist"/>
         <w:numPr>
           <w:ilvl w:val="1"/>
           <w:numId w:val="4"/>
@@ -2505,7 +2505,7 @@
     </w:p>
     <w:p>
       <w:pPr>
-        <w:pStyle w:val="ListParagraph"/>
+        <w:pStyle w:val="Akapitzlist"/>
         <w:numPr>
           <w:ilvl w:val="1"/>
           <w:numId w:val="4"/>
@@ -2524,7 +2524,7 @@
     </w:p>
     <w:p>
       <w:pPr>
-        <w:pStyle w:val="ListParagraph"/>
+        <w:pStyle w:val="Akapitzlist"/>
         <w:numPr>
           <w:ilvl w:val="1"/>
           <w:numId w:val="4"/>
@@ -2543,7 +2543,7 @@
     </w:p>
     <w:p>
       <w:pPr>
-        <w:pStyle w:val="ListParagraph"/>
+        <w:pStyle w:val="Akapitzlist"/>
         <w:numPr>
           <w:ilvl w:val="2"/>
           <w:numId w:val="4"/>
@@ -2562,7 +2562,7 @@
     </w:p>
     <w:p>
       <w:pPr>
-        <w:pStyle w:val="ListParagraph"/>
+        <w:pStyle w:val="Akapitzlist"/>
         <w:numPr>
           <w:ilvl w:val="2"/>
           <w:numId w:val="4"/>
@@ -2581,7 +2581,7 @@
     </w:p>
     <w:p>
       <w:pPr>
-        <w:pStyle w:val="ListParagraph"/>
+        <w:pStyle w:val="Akapitzlist"/>
         <w:numPr>
           <w:ilvl w:val="2"/>
           <w:numId w:val="4"/>
@@ -2603,7 +2603,7 @@
     </w:p>
     <w:p>
       <w:pPr>
-        <w:pStyle w:val="ListParagraph"/>
+        <w:pStyle w:val="Akapitzlist"/>
         <w:numPr>
           <w:ilvl w:val="2"/>
           <w:numId w:val="4"/>
@@ -2625,7 +2625,7 @@
     </w:p>
     <w:p>
       <w:pPr>
-        <w:pStyle w:val="ListParagraph"/>
+        <w:pStyle w:val="Akapitzlist"/>
         <w:numPr>
           <w:ilvl w:val="2"/>
           <w:numId w:val="4"/>
@@ -2647,7 +2647,7 @@
     </w:p>
     <w:p>
       <w:pPr>
-        <w:pStyle w:val="ListParagraph"/>
+        <w:pStyle w:val="Akapitzlist"/>
         <w:numPr>
           <w:ilvl w:val="2"/>
           <w:numId w:val="4"/>
@@ -2666,7 +2666,7 @@
     </w:p>
     <w:p>
       <w:pPr>
-        <w:pStyle w:val="Heading3"/>
+        <w:pStyle w:val="Nagwek3"/>
       </w:pPr>
       <w:bookmarkStart w:id="9" w:name="_Toc61248205"/>
       <w:r>
@@ -3283,7 +3283,7 @@
     </w:p>
     <w:p>
       <w:pPr>
-        <w:pStyle w:val="Heading2"/>
+        <w:pStyle w:val="Nagwek2"/>
         <w:rPr>
           <w:lang w:val="en-US"/>
         </w:rPr>
@@ -3293,27 +3293,13 @@
         <w:rPr>
           <w:lang w:val="en-US"/>
         </w:rPr>
-        <w:t>GET /levels/data</w:t>
-      </w:r>
-      <w:proofErr w:type="gramStart"/>
-      <w:r>
-        <w:rPr>
-          <w:lang w:val="en-US"/>
-        </w:rPr>
-        <w:t>/:pack</w:t>
-      </w:r>
-      <w:proofErr w:type="gramEnd"/>
-      <w:r>
-        <w:rPr>
-          <w:lang w:val="en-US"/>
-        </w:rPr>
-        <w:t>/:level</w:t>
+        <w:t>GET /levels/data/:pack/:level</w:t>
       </w:r>
       <w:bookmarkEnd w:id="10"/>
     </w:p>
     <w:tbl>
       <w:tblPr>
-        <w:tblStyle w:val="TableGrid"/>
+        <w:tblStyle w:val="Tabela-Siatka"/>
         <w:tblW w:w="0" w:type="auto"/>
         <w:tblBorders>
           <w:top w:val="none" w:sz="0" w:space="0" w:color="auto"/>
@@ -3470,7 +3456,7 @@
     </w:p>
     <w:p>
       <w:pPr>
-        <w:pStyle w:val="ListParagraph"/>
+        <w:pStyle w:val="Akapitzlist"/>
         <w:numPr>
           <w:ilvl w:val="0"/>
           <w:numId w:val="4"/>
@@ -3482,7 +3468,7 @@
     </w:p>
     <w:p>
       <w:pPr>
-        <w:pStyle w:val="ListParagraph"/>
+        <w:pStyle w:val="Akapitzlist"/>
         <w:numPr>
           <w:ilvl w:val="0"/>
           <w:numId w:val="4"/>
@@ -3494,7 +3480,7 @@
     </w:p>
     <w:p>
       <w:pPr>
-        <w:pStyle w:val="ListParagraph"/>
+        <w:pStyle w:val="Akapitzlist"/>
         <w:numPr>
           <w:ilvl w:val="0"/>
           <w:numId w:val="4"/>
@@ -3506,7 +3492,7 @@
     </w:p>
     <w:p>
       <w:pPr>
-        <w:pStyle w:val="ListParagraph"/>
+        <w:pStyle w:val="Akapitzlist"/>
         <w:numPr>
           <w:ilvl w:val="0"/>
           <w:numId w:val="4"/>
@@ -3518,7 +3504,7 @@
     </w:p>
     <w:p>
       <w:pPr>
-        <w:pStyle w:val="ListParagraph"/>
+        <w:pStyle w:val="Akapitzlist"/>
         <w:numPr>
           <w:ilvl w:val="0"/>
           <w:numId w:val="4"/>
@@ -3530,7 +3516,72 @@
     </w:p>
     <w:p>
       <w:pPr>
-        <w:pStyle w:val="Heading3"/>
+        <w:pStyle w:val="Akapitzlist"/>
+        <w:numPr>
+          <w:ilvl w:val="0"/>
+          <w:numId w:val="4"/>
+        </w:numPr>
+      </w:pPr>
+      <w:r>
+        <w:t xml:space="preserve">G – pole aktywujące </w:t>
+      </w:r>
+      <w:proofErr w:type="spellStart"/>
+      <w:r>
+        <w:t>power-up</w:t>
+      </w:r>
+      <w:proofErr w:type="spellEnd"/>
+      <w:r>
+        <w:t xml:space="preserve"> GHOST, można po nim chodzić</w:t>
+      </w:r>
+    </w:p>
+    <w:p>
+      <w:pPr>
+        <w:pStyle w:val="Akapitzlist"/>
+        <w:numPr>
+          <w:ilvl w:val="0"/>
+          <w:numId w:val="4"/>
+        </w:numPr>
+      </w:pPr>
+      <w:r>
+        <w:t xml:space="preserve">U – pole aktywujące </w:t>
+      </w:r>
+      <w:proofErr w:type="spellStart"/>
+      <w:r>
+        <w:t>power-up</w:t>
+      </w:r>
+      <w:proofErr w:type="spellEnd"/>
+      <w:r>
+        <w:t xml:space="preserve"> PULL, można po nim chodzić</w:t>
+      </w:r>
+    </w:p>
+    <w:p>
+      <w:pPr>
+        <w:pStyle w:val="Akapitzlist"/>
+        <w:numPr>
+          <w:ilvl w:val="0"/>
+          <w:numId w:val="4"/>
+        </w:numPr>
+      </w:pPr>
+      <w:r>
+        <w:t xml:space="preserve">T – pole aktywujące </w:t>
+      </w:r>
+      <w:proofErr w:type="spellStart"/>
+      <w:r>
+        <w:t>power-up</w:t>
+      </w:r>
+      <w:proofErr w:type="spellEnd"/>
+      <w:r>
+        <w:t xml:space="preserve"> STRENGTH, można po nim chodzić</w:t>
+      </w:r>
+    </w:p>
+    <w:p>
+      <w:pPr>
+        <w:pStyle w:val="Akapitzlist"/>
+      </w:pPr>
+    </w:p>
+    <w:p>
+      <w:pPr>
+        <w:pStyle w:val="Nagwek3"/>
       </w:pPr>
       <w:bookmarkStart w:id="11" w:name="_Toc61248207"/>
       <w:r>
@@ -3659,7 +3710,7 @@
     </w:p>
     <w:p>
       <w:pPr>
-        <w:pStyle w:val="Heading2"/>
+        <w:pStyle w:val="Nagwek2"/>
       </w:pPr>
       <w:bookmarkStart w:id="12" w:name="_Toc61248208"/>
       <w:r>
@@ -3669,7 +3720,7 @@
     </w:p>
     <w:tbl>
       <w:tblPr>
-        <w:tblStyle w:val="TableGrid"/>
+        <w:tblStyle w:val="Tabela-Siatka"/>
         <w:tblW w:w="0" w:type="auto"/>
         <w:tblBorders>
           <w:top w:val="none" w:sz="0" w:space="0" w:color="auto"/>
@@ -3778,6 +3829,13 @@
               <w:t>Identyfikator paczki poziomów, której tabelę chce się uzyskać.</w:t>
             </w:r>
           </w:p>
+          <w:p/>
+          <w:p/>
+          <w:p/>
+          <w:p>
+            <w:bookmarkStart w:id="13" w:name="_GoBack"/>
+            <w:bookmarkEnd w:id="13"/>
+          </w:p>
         </w:tc>
       </w:tr>
     </w:tbl>
@@ -3794,12 +3852,13 @@
           <w:b/>
           <w:bCs/>
         </w:rPr>
+        <w:lastRenderedPageBreak/>
         <w:t>Parametry zapytania:</w:t>
       </w:r>
     </w:p>
     <w:tbl>
       <w:tblPr>
-        <w:tblStyle w:val="TableGrid"/>
+        <w:tblStyle w:val="Tabela-Siatka"/>
         <w:tblW w:w="0" w:type="auto"/>
         <w:tblBorders>
           <w:top w:val="none" w:sz="0" w:space="0" w:color="auto"/>
@@ -3936,7 +3995,7 @@
     </w:p>
     <w:p>
       <w:pPr>
-        <w:pStyle w:val="ListParagraph"/>
+        <w:pStyle w:val="Akapitzlist"/>
         <w:numPr>
           <w:ilvl w:val="0"/>
           <w:numId w:val="5"/>
@@ -3946,7 +4005,6 @@
         <w:rPr>
           <w:rStyle w:val="CodeChar"/>
         </w:rPr>
-        <w:lastRenderedPageBreak/>
         <w:t>scoreboard</w:t>
       </w:r>
       <w:r>
@@ -3955,7 +4013,7 @@
     </w:p>
     <w:p>
       <w:pPr>
-        <w:pStyle w:val="ListParagraph"/>
+        <w:pStyle w:val="Akapitzlist"/>
         <w:numPr>
           <w:ilvl w:val="1"/>
           <w:numId w:val="5"/>
@@ -3976,7 +4034,7 @@
     </w:p>
     <w:p>
       <w:pPr>
-        <w:pStyle w:val="ListParagraph"/>
+        <w:pStyle w:val="Akapitzlist"/>
         <w:numPr>
           <w:ilvl w:val="1"/>
           <w:numId w:val="5"/>
@@ -3994,7 +4052,7 @@
     </w:p>
     <w:p>
       <w:pPr>
-        <w:pStyle w:val="ListParagraph"/>
+        <w:pStyle w:val="Akapitzlist"/>
         <w:numPr>
           <w:ilvl w:val="2"/>
           <w:numId w:val="5"/>
@@ -4012,7 +4070,7 @@
     </w:p>
     <w:p>
       <w:pPr>
-        <w:pStyle w:val="ListParagraph"/>
+        <w:pStyle w:val="Akapitzlist"/>
         <w:numPr>
           <w:ilvl w:val="2"/>
           <w:numId w:val="5"/>
@@ -4030,7 +4088,7 @@
     </w:p>
     <w:p>
       <w:pPr>
-        <w:pStyle w:val="ListParagraph"/>
+        <w:pStyle w:val="Akapitzlist"/>
         <w:numPr>
           <w:ilvl w:val="2"/>
           <w:numId w:val="5"/>
@@ -4048,13 +4106,13 @@
     </w:p>
     <w:p>
       <w:pPr>
-        <w:pStyle w:val="Heading3"/>
-      </w:pPr>
-      <w:bookmarkStart w:id="13" w:name="_Toc61248209"/>
+        <w:pStyle w:val="Nagwek3"/>
+      </w:pPr>
+      <w:bookmarkStart w:id="14" w:name="_Toc61248209"/>
       <w:r>
         <w:t>Przykład</w:t>
       </w:r>
-      <w:bookmarkEnd w:id="13"/>
+      <w:bookmarkEnd w:id="14"/>
     </w:p>
     <w:p>
       <w:r>
@@ -4659,6 +4717,7 @@
         <w:rPr>
           <w:lang w:val="en-US"/>
         </w:rPr>
+        <w:lastRenderedPageBreak/>
         <w:t>&lt;score&gt;</w:t>
       </w:r>
       <w:r>
@@ -4810,21 +4869,20 @@
     </w:p>
     <w:p>
       <w:pPr>
-        <w:pStyle w:val="Heading3"/>
-        <w:rPr>
-          <w:lang w:val="en-US"/>
-        </w:rPr>
-      </w:pPr>
-      <w:bookmarkStart w:id="14" w:name="_Toc61248210"/>
+        <w:pStyle w:val="Nagwek3"/>
+        <w:rPr>
+          <w:lang w:val="en-US"/>
+        </w:rPr>
+      </w:pPr>
+      <w:bookmarkStart w:id="15" w:name="_Toc61248210"/>
       <w:proofErr w:type="spellStart"/>
       <w:r>
         <w:rPr>
           <w:lang w:val="en-US"/>
         </w:rPr>
-        <w:lastRenderedPageBreak/>
         <w:t>Przykład</w:t>
       </w:r>
-      <w:bookmarkEnd w:id="14"/>
+      <w:bookmarkEnd w:id="15"/>
       <w:proofErr w:type="spellEnd"/>
     </w:p>
     <w:p>
@@ -5295,17 +5353,17 @@
     </w:p>
     <w:p>
       <w:pPr>
-        <w:pStyle w:val="Heading2"/>
-      </w:pPr>
-      <w:bookmarkStart w:id="15" w:name="_Toc61248211"/>
+        <w:pStyle w:val="Nagwek2"/>
+      </w:pPr>
+      <w:bookmarkStart w:id="16" w:name="_Toc61248211"/>
       <w:r>
         <w:t>GET /scoreboard/:pack/:level</w:t>
       </w:r>
-      <w:bookmarkEnd w:id="15"/>
+      <w:bookmarkEnd w:id="16"/>
     </w:p>
     <w:tbl>
       <w:tblPr>
-        <w:tblStyle w:val="TableGrid"/>
+        <w:tblStyle w:val="Tabela-Siatka"/>
         <w:tblW w:w="0" w:type="auto"/>
         <w:tblBorders>
           <w:top w:val="none" w:sz="0" w:space="0" w:color="auto"/>
@@ -5467,7 +5525,7 @@
     </w:p>
     <w:tbl>
       <w:tblPr>
-        <w:tblStyle w:val="TableGrid"/>
+        <w:tblStyle w:val="Tabela-Siatka"/>
         <w:tblW w:w="0" w:type="auto"/>
         <w:tblBorders>
           <w:top w:val="none" w:sz="0" w:space="0" w:color="auto"/>
@@ -5598,13 +5656,14 @@
     </w:p>
     <w:p>
       <w:pPr>
-        <w:pStyle w:val="Heading3"/>
-      </w:pPr>
-      <w:bookmarkStart w:id="16" w:name="_Toc61248212"/>
-      <w:r>
+        <w:pStyle w:val="Nagwek3"/>
+      </w:pPr>
+      <w:bookmarkStart w:id="17" w:name="_Toc61248212"/>
+      <w:r>
+        <w:lastRenderedPageBreak/>
         <w:t>Przykład</w:t>
       </w:r>
-      <w:bookmarkEnd w:id="16"/>
+      <w:bookmarkEnd w:id="17"/>
     </w:p>
     <w:p>
       <w:pPr>
@@ -5733,7 +5792,6 @@
         <w:rPr>
           <w:lang w:val="en-US"/>
         </w:rPr>
-        <w:lastRenderedPageBreak/>
         <w:t>&lt;score&gt;50&lt;/score&gt;</w:t>
       </w:r>
     </w:p>
@@ -5861,12 +5919,12 @@
     </w:p>
     <w:p>
       <w:pPr>
-        <w:pStyle w:val="Heading3"/>
-        <w:rPr>
-          <w:lang w:val="en-US"/>
-        </w:rPr>
-      </w:pPr>
-      <w:bookmarkStart w:id="17" w:name="_Toc61248213"/>
+        <w:pStyle w:val="Nagwek3"/>
+        <w:rPr>
+          <w:lang w:val="en-US"/>
+        </w:rPr>
+      </w:pPr>
+      <w:bookmarkStart w:id="18" w:name="_Toc61248213"/>
       <w:proofErr w:type="spellStart"/>
       <w:r>
         <w:rPr>
@@ -5874,7 +5932,7 @@
         </w:rPr>
         <w:t>Przykład</w:t>
       </w:r>
-      <w:bookmarkEnd w:id="17"/>
+      <w:bookmarkEnd w:id="18"/>
       <w:proofErr w:type="spellEnd"/>
     </w:p>
     <w:p>
@@ -6045,17 +6103,17 @@
     </w:p>
     <w:p>
       <w:pPr>
-        <w:pStyle w:val="Heading2"/>
-      </w:pPr>
-      <w:bookmarkStart w:id="18" w:name="_Toc61248214"/>
+        <w:pStyle w:val="Nagwek2"/>
+      </w:pPr>
+      <w:bookmarkStart w:id="19" w:name="_Toc61248214"/>
       <w:r>
         <w:t>POST /scoreboard/:pack/:level</w:t>
       </w:r>
-      <w:bookmarkEnd w:id="18"/>
+      <w:bookmarkEnd w:id="19"/>
     </w:p>
     <w:tbl>
       <w:tblPr>
-        <w:tblStyle w:val="TableGrid"/>
+        <w:tblStyle w:val="Tabela-Siatka"/>
         <w:tblW w:w="0" w:type="auto"/>
         <w:tblBorders>
           <w:top w:val="none" w:sz="0" w:space="0" w:color="auto"/>
@@ -6217,7 +6275,7 @@
     </w:p>
     <w:tbl>
       <w:tblPr>
-        <w:tblStyle w:val="TableGrid"/>
+        <w:tblStyle w:val="Tabela-Siatka"/>
         <w:tblW w:w="0" w:type="auto"/>
         <w:tblBorders>
           <w:top w:val="none" w:sz="0" w:space="0" w:color="auto"/>
@@ -6345,13 +6403,13 @@
     </w:p>
     <w:p>
       <w:pPr>
-        <w:pStyle w:val="Heading3"/>
-      </w:pPr>
-      <w:bookmarkStart w:id="19" w:name="_Toc61248215"/>
+        <w:pStyle w:val="Nagwek3"/>
+      </w:pPr>
+      <w:bookmarkStart w:id="20" w:name="_Toc61248215"/>
       <w:r>
         <w:t>Przykład</w:t>
       </w:r>
-      <w:bookmarkEnd w:id="19"/>
+      <w:bookmarkEnd w:id="20"/>
     </w:p>
     <w:p>
       <w:r>
@@ -6383,23 +6441,24 @@
     </w:p>
     <w:p>
       <w:pPr>
-        <w:pStyle w:val="Heading2"/>
-      </w:pPr>
-      <w:bookmarkStart w:id="20" w:name="_Toc61248216"/>
-      <w:r>
+        <w:pStyle w:val="Nagwek2"/>
+      </w:pPr>
+      <w:bookmarkStart w:id="21" w:name="_Toc61248216"/>
+      <w:r>
+        <w:lastRenderedPageBreak/>
         <w:t>Błędy</w:t>
       </w:r>
-      <w:bookmarkEnd w:id="20"/>
-    </w:p>
-    <w:p>
-      <w:pPr>
-        <w:pStyle w:val="Heading3"/>
-      </w:pPr>
-      <w:bookmarkStart w:id="21" w:name="_Toc61248217"/>
+      <w:bookmarkEnd w:id="21"/>
+    </w:p>
+    <w:p>
+      <w:pPr>
+        <w:pStyle w:val="Nagwek3"/>
+      </w:pPr>
+      <w:bookmarkStart w:id="22" w:name="_Toc61248217"/>
       <w:r>
         <w:t>HTTP 500</w:t>
       </w:r>
-      <w:bookmarkEnd w:id="21"/>
+      <w:bookmarkEnd w:id="22"/>
     </w:p>
     <w:p>
       <w:r>
@@ -6408,13 +6467,13 @@
     </w:p>
     <w:p>
       <w:pPr>
-        <w:pStyle w:val="Heading3"/>
-      </w:pPr>
-      <w:bookmarkStart w:id="22" w:name="_Toc61248218"/>
+        <w:pStyle w:val="Nagwek3"/>
+      </w:pPr>
+      <w:bookmarkStart w:id="23" w:name="_Toc61248218"/>
       <w:r>
         <w:t>HTTP 404</w:t>
       </w:r>
-      <w:bookmarkEnd w:id="22"/>
+      <w:bookmarkEnd w:id="23"/>
     </w:p>
     <w:p>
       <w:r>
@@ -6423,13 +6482,13 @@
     </w:p>
     <w:p>
       <w:pPr>
-        <w:pStyle w:val="Heading3"/>
-      </w:pPr>
-      <w:bookmarkStart w:id="23" w:name="_Toc61248219"/>
+        <w:pStyle w:val="Nagwek3"/>
+      </w:pPr>
+      <w:bookmarkStart w:id="24" w:name="_Toc61248219"/>
       <w:r>
         <w:t>HTTP 400</w:t>
       </w:r>
-      <w:bookmarkEnd w:id="23"/>
+      <w:bookmarkEnd w:id="24"/>
     </w:p>
     <w:p>
       <w:r>
@@ -6447,7 +6506,7 @@
 </file>
 
 <file path=word/numbering.xml><?xml version="1.0" encoding="utf-8"?>
-<w:numbering xmlns:wpc="http://schemas.microsoft.com/office/word/2010/wordprocessingCanvas" xmlns:cx="http://schemas.microsoft.com/office/drawing/2014/chartex" xmlns:cx1="http://schemas.microsoft.com/office/drawing/2015/9/8/chartex" xmlns:cx2="http://schemas.microsoft.com/office/drawing/2015/10/21/chartex" xmlns:cx3="http://schemas.microsoft.com/office/drawing/2016/5/9/chartex" xmlns:cx4="http://schemas.microsoft.com/office/drawing/2016/5/10/chartex" xmlns:cx5="http://schemas.microsoft.com/office/drawing/2016/5/11/chartex" xmlns:cx6="http://schemas.microsoft.com/office/drawing/2016/5/12/chartex" xmlns:cx7="http://schemas.microsoft.com/office/drawing/2016/5/13/chartex" xmlns:cx8="http://schemas.microsoft.com/office/drawing/2016/5/14/chartex" xmlns:mc="http://schemas.openxmlformats.org/markup-compatibility/2006" xmlns:aink="http://schemas.microsoft.com/office/drawing/2016/ink" xmlns:am3d="http://schemas.microsoft.com/office/drawing/2017/model3d" xmlns:o="urn:schemas-microsoft-com:office:office" xmlns:r="http://schemas.openxmlformats.org/officeDocument/2006/relationships" xmlns:m="http://schemas.openxmlformats.org/officeDocument/2006/math" xmlns:v="urn:schemas-microsoft-com:vml" xmlns:wp14="http://schemas.microsoft.com/office/word/2010/wordprocessingDrawing" xmlns:wp="http://schemas.openxmlformats.org/drawingml/2006/wordprocessingDrawing" xmlns:w10="urn:schemas-microsoft-com:office:word" xmlns:w="http://schemas.openxmlformats.org/wordprocessingml/2006/main" xmlns:w14="http://schemas.microsoft.com/office/word/2010/wordml" xmlns:w15="http://schemas.microsoft.com/office/word/2012/wordml" xmlns:w16cex="http://schemas.microsoft.com/office/word/2018/wordml/cex" xmlns:w16cid="http://schemas.microsoft.com/office/word/2016/wordml/cid" xmlns:w16="http://schemas.microsoft.com/office/word/2018/wordml" xmlns:w16se="http://schemas.microsoft.com/office/word/2015/wordml/symex" xmlns:wpg="http://schemas.microsoft.com/office/word/2010/wordprocessingGroup" xmlns:wpi="http://schemas.microsoft.com/office/word/2010/wordprocessingInk" xmlns:wne="http://schemas.microsoft.com/office/word/2006/wordml" xmlns:wps="http://schemas.microsoft.com/office/word/2010/wordprocessingShape" mc:Ignorable="w14 w15 w16se w16cid w16 w16cex wp14">
+<w:numbering xmlns:wpc="http://schemas.microsoft.com/office/word/2010/wordprocessingCanvas" xmlns:cx="http://schemas.microsoft.com/office/drawing/2014/chartex" xmlns:cx1="http://schemas.microsoft.com/office/drawing/2015/9/8/chartex" xmlns:cx2="http://schemas.microsoft.com/office/drawing/2015/10/21/chartex" xmlns:cx3="http://schemas.microsoft.com/office/drawing/2016/5/9/chartex" xmlns:cx4="http://schemas.microsoft.com/office/drawing/2016/5/10/chartex" xmlns:cx5="http://schemas.microsoft.com/office/drawing/2016/5/11/chartex" xmlns:cx6="http://schemas.microsoft.com/office/drawing/2016/5/12/chartex" xmlns:cx7="http://schemas.microsoft.com/office/drawing/2016/5/13/chartex" xmlns:cx8="http://schemas.microsoft.com/office/drawing/2016/5/14/chartex" xmlns:mc="http://schemas.openxmlformats.org/markup-compatibility/2006" xmlns:aink="http://schemas.microsoft.com/office/drawing/2016/ink" xmlns:am3d="http://schemas.microsoft.com/office/drawing/2017/model3d" xmlns:o="urn:schemas-microsoft-com:office:office" xmlns:r="http://schemas.openxmlformats.org/officeDocument/2006/relationships" xmlns:m="http://schemas.openxmlformats.org/officeDocument/2006/math" xmlns:v="urn:schemas-microsoft-com:vml" xmlns:wp14="http://schemas.microsoft.com/office/word/2010/wordprocessingDrawing" xmlns:wp="http://schemas.openxmlformats.org/drawingml/2006/wordprocessingDrawing" xmlns:w10="urn:schemas-microsoft-com:office:word" xmlns:w="http://schemas.openxmlformats.org/wordprocessingml/2006/main" xmlns:w14="http://schemas.microsoft.com/office/word/2010/wordml" xmlns:w15="http://schemas.microsoft.com/office/word/2012/wordml" xmlns:w16cid="http://schemas.microsoft.com/office/word/2016/wordml/cid" xmlns:w16se="http://schemas.microsoft.com/office/word/2015/wordml/symex" xmlns:wpg="http://schemas.microsoft.com/office/word/2010/wordprocessingGroup" xmlns:wpi="http://schemas.microsoft.com/office/word/2010/wordprocessingInk" xmlns:wne="http://schemas.microsoft.com/office/word/2006/wordml" xmlns:wps="http://schemas.microsoft.com/office/word/2010/wordprocessingShape" mc:Ignorable="w14 w15 w16se w16cid wp14">
   <w:abstractNum w:abstractNumId="0" w15:restartNumberingAfterBreak="0">
     <w:nsid w:val="23BD41C7"/>
     <w:multiLevelType w:val="hybridMultilevel"/>
@@ -6981,7 +7040,7 @@
 </file>
 
 <file path=word/styles.xml><?xml version="1.0" encoding="utf-8"?>
-<w:styles xmlns:mc="http://schemas.openxmlformats.org/markup-compatibility/2006" xmlns:r="http://schemas.openxmlformats.org/officeDocument/2006/relationships" xmlns:w="http://schemas.openxmlformats.org/wordprocessingml/2006/main" xmlns:w14="http://schemas.microsoft.com/office/word/2010/wordml" xmlns:w15="http://schemas.microsoft.com/office/word/2012/wordml" xmlns:w16cex="http://schemas.microsoft.com/office/word/2018/wordml/cex" xmlns:w16cid="http://schemas.microsoft.com/office/word/2016/wordml/cid" xmlns:w16="http://schemas.microsoft.com/office/word/2018/wordml" xmlns:w16se="http://schemas.microsoft.com/office/word/2015/wordml/symex" mc:Ignorable="w14 w15 w16se w16cid w16 w16cex">
+<w:styles xmlns:mc="http://schemas.openxmlformats.org/markup-compatibility/2006" xmlns:r="http://schemas.openxmlformats.org/officeDocument/2006/relationships" xmlns:w="http://schemas.openxmlformats.org/wordprocessingml/2006/main" xmlns:w14="http://schemas.microsoft.com/office/word/2010/wordml" xmlns:w15="http://schemas.microsoft.com/office/word/2012/wordml" xmlns:w16cid="http://schemas.microsoft.com/office/word/2016/wordml/cid" xmlns:w16se="http://schemas.microsoft.com/office/word/2015/wordml/symex" mc:Ignorable="w14 w15 w16se w16cid">
   <w:docDefaults>
     <w:rPrDefault>
       <w:rPr>
@@ -7375,7 +7434,7 @@
     <w:lsdException w:name="Unresolved Mention" w:semiHidden="1" w:unhideWhenUsed="1"/>
     <w:lsdException w:name="Smart Link" w:semiHidden="1" w:unhideWhenUsed="1"/>
   </w:latentStyles>
-  <w:style w:type="paragraph" w:default="1" w:styleId="Normal">
+  <w:style w:type="paragraph" w:default="1" w:styleId="Normalny">
     <w:name w:val="Normal"/>
     <w:qFormat/>
     <w:rsid w:val="007B63F5"/>
@@ -7386,11 +7445,11 @@
       <w:sz w:val="24"/>
     </w:rPr>
   </w:style>
-  <w:style w:type="paragraph" w:styleId="Heading1">
+  <w:style w:type="paragraph" w:styleId="Nagwek1">
     <w:name w:val="heading 1"/>
-    <w:basedOn w:val="Normal"/>
-    <w:next w:val="Normal"/>
-    <w:link w:val="Heading1Char"/>
+    <w:basedOn w:val="Normalny"/>
+    <w:next w:val="Normalny"/>
+    <w:link w:val="Nagwek1Znak"/>
     <w:uiPriority w:val="9"/>
     <w:qFormat/>
     <w:rsid w:val="001714BD"/>
@@ -7407,11 +7466,11 @@
       <w:szCs w:val="32"/>
     </w:rPr>
   </w:style>
-  <w:style w:type="paragraph" w:styleId="Heading2">
+  <w:style w:type="paragraph" w:styleId="Nagwek2">
     <w:name w:val="heading 2"/>
-    <w:basedOn w:val="Normal"/>
-    <w:next w:val="Normal"/>
-    <w:link w:val="Heading2Char"/>
+    <w:basedOn w:val="Normalny"/>
+    <w:next w:val="Normalny"/>
+    <w:link w:val="Nagwek2Znak"/>
     <w:uiPriority w:val="9"/>
     <w:unhideWhenUsed/>
     <w:qFormat/>
@@ -7429,11 +7488,11 @@
       <w:szCs w:val="26"/>
     </w:rPr>
   </w:style>
-  <w:style w:type="paragraph" w:styleId="Heading3">
+  <w:style w:type="paragraph" w:styleId="Nagwek3">
     <w:name w:val="heading 3"/>
-    <w:basedOn w:val="Normal"/>
-    <w:next w:val="Normal"/>
-    <w:link w:val="Heading3Char"/>
+    <w:basedOn w:val="Normalny"/>
+    <w:next w:val="Normalny"/>
+    <w:link w:val="Nagwek3Znak"/>
     <w:uiPriority w:val="9"/>
     <w:unhideWhenUsed/>
     <w:qFormat/>
@@ -7450,11 +7509,11 @@
       <w:szCs w:val="24"/>
     </w:rPr>
   </w:style>
-  <w:style w:type="paragraph" w:styleId="Heading4">
+  <w:style w:type="paragraph" w:styleId="Nagwek4">
     <w:name w:val="heading 4"/>
-    <w:basedOn w:val="Normal"/>
-    <w:next w:val="Normal"/>
-    <w:link w:val="Heading4Char"/>
+    <w:basedOn w:val="Normalny"/>
+    <w:next w:val="Normalny"/>
+    <w:link w:val="Nagwek4Znak"/>
     <w:uiPriority w:val="9"/>
     <w:semiHidden/>
     <w:unhideWhenUsed/>
@@ -7473,13 +7532,13 @@
       <w:color w:val="7F7F7F" w:themeColor="text1" w:themeTint="80"/>
     </w:rPr>
   </w:style>
-  <w:style w:type="character" w:default="1" w:styleId="DefaultParagraphFont">
+  <w:style w:type="character" w:default="1" w:styleId="Domylnaczcionkaakapitu">
     <w:name w:val="Default Paragraph Font"/>
     <w:uiPriority w:val="1"/>
     <w:semiHidden/>
     <w:unhideWhenUsed/>
   </w:style>
-  <w:style w:type="table" w:default="1" w:styleId="TableNormal">
+  <w:style w:type="table" w:default="1" w:styleId="Standardowy">
     <w:name w:val="Normal Table"/>
     <w:uiPriority w:val="99"/>
     <w:semiHidden/>
@@ -7494,15 +7553,15 @@
       </w:tblCellMar>
     </w:tblPr>
   </w:style>
-  <w:style w:type="numbering" w:default="1" w:styleId="NoList">
+  <w:style w:type="numbering" w:default="1" w:styleId="Bezlisty">
     <w:name w:val="No List"/>
     <w:uiPriority w:val="99"/>
     <w:semiHidden/>
     <w:unhideWhenUsed/>
   </w:style>
-  <w:style w:type="paragraph" w:styleId="ListParagraph">
+  <w:style w:type="paragraph" w:styleId="Akapitzlist">
     <w:name w:val="List Paragraph"/>
-    <w:basedOn w:val="Normal"/>
+    <w:basedOn w:val="Normalny"/>
     <w:uiPriority w:val="34"/>
     <w:qFormat/>
     <w:rsid w:val="008B7049"/>
@@ -7511,10 +7570,10 @@
       <w:contextualSpacing/>
     </w:pPr>
   </w:style>
-  <w:style w:type="character" w:customStyle="1" w:styleId="Heading1Char">
-    <w:name w:val="Heading 1 Char"/>
-    <w:basedOn w:val="DefaultParagraphFont"/>
-    <w:link w:val="Heading1"/>
+  <w:style w:type="character" w:customStyle="1" w:styleId="Nagwek1Znak">
+    <w:name w:val="Nagłówek 1 Znak"/>
+    <w:basedOn w:val="Domylnaczcionkaakapitu"/>
+    <w:link w:val="Nagwek1"/>
     <w:uiPriority w:val="9"/>
     <w:rsid w:val="001714BD"/>
     <w:rPr>
@@ -7524,11 +7583,11 @@
       <w:szCs w:val="32"/>
     </w:rPr>
   </w:style>
-  <w:style w:type="paragraph" w:styleId="Title">
+  <w:style w:type="paragraph" w:styleId="Tytu">
     <w:name w:val="Title"/>
-    <w:basedOn w:val="Normal"/>
-    <w:next w:val="Normal"/>
-    <w:link w:val="TitleChar"/>
+    <w:basedOn w:val="Normalny"/>
+    <w:next w:val="Normalny"/>
+    <w:link w:val="TytuZnak"/>
     <w:uiPriority w:val="10"/>
     <w:qFormat/>
     <w:rsid w:val="001714BD"/>
@@ -7545,10 +7604,10 @@
       <w:szCs w:val="56"/>
     </w:rPr>
   </w:style>
-  <w:style w:type="character" w:customStyle="1" w:styleId="TitleChar">
-    <w:name w:val="Title Char"/>
-    <w:basedOn w:val="DefaultParagraphFont"/>
-    <w:link w:val="Title"/>
+  <w:style w:type="character" w:customStyle="1" w:styleId="TytuZnak">
+    <w:name w:val="Tytuł Znak"/>
+    <w:basedOn w:val="Domylnaczcionkaakapitu"/>
+    <w:link w:val="Tytu"/>
     <w:uiPriority w:val="10"/>
     <w:rsid w:val="001714BD"/>
     <w:rPr>
@@ -7560,11 +7619,11 @@
       <w:szCs w:val="56"/>
     </w:rPr>
   </w:style>
-  <w:style w:type="paragraph" w:styleId="Subtitle">
+  <w:style w:type="paragraph" w:styleId="Podtytu">
     <w:name w:val="Subtitle"/>
-    <w:basedOn w:val="Normal"/>
-    <w:next w:val="Normal"/>
-    <w:link w:val="SubtitleChar"/>
+    <w:basedOn w:val="Normalny"/>
+    <w:next w:val="Normalny"/>
+    <w:link w:val="PodtytuZnak"/>
     <w:uiPriority w:val="11"/>
     <w:qFormat/>
     <w:rsid w:val="001714BD"/>
@@ -7580,10 +7639,10 @@
       <w:sz w:val="28"/>
     </w:rPr>
   </w:style>
-  <w:style w:type="character" w:customStyle="1" w:styleId="SubtitleChar">
-    <w:name w:val="Subtitle Char"/>
-    <w:basedOn w:val="DefaultParagraphFont"/>
-    <w:link w:val="Subtitle"/>
+  <w:style w:type="character" w:customStyle="1" w:styleId="PodtytuZnak">
+    <w:name w:val="Podtytuł Znak"/>
+    <w:basedOn w:val="Domylnaczcionkaakapitu"/>
+    <w:link w:val="Podtytu"/>
     <w:uiPriority w:val="11"/>
     <w:rsid w:val="001714BD"/>
     <w:rPr>
@@ -7593,10 +7652,10 @@
       <w:sz w:val="28"/>
     </w:rPr>
   </w:style>
-  <w:style w:type="character" w:customStyle="1" w:styleId="Heading2Char">
-    <w:name w:val="Heading 2 Char"/>
-    <w:basedOn w:val="DefaultParagraphFont"/>
-    <w:link w:val="Heading2"/>
+  <w:style w:type="character" w:customStyle="1" w:styleId="Nagwek2Znak">
+    <w:name w:val="Nagłówek 2 Znak"/>
+    <w:basedOn w:val="Domylnaczcionkaakapitu"/>
+    <w:link w:val="Nagwek2"/>
     <w:uiPriority w:val="9"/>
     <w:rsid w:val="001714BD"/>
     <w:rPr>
@@ -7606,10 +7665,10 @@
       <w:szCs w:val="26"/>
     </w:rPr>
   </w:style>
-  <w:style w:type="character" w:customStyle="1" w:styleId="Heading3Char">
-    <w:name w:val="Heading 3 Char"/>
-    <w:basedOn w:val="DefaultParagraphFont"/>
-    <w:link w:val="Heading3"/>
+  <w:style w:type="character" w:customStyle="1" w:styleId="Nagwek3Znak">
+    <w:name w:val="Nagłówek 3 Znak"/>
+    <w:basedOn w:val="Domylnaczcionkaakapitu"/>
+    <w:link w:val="Nagwek3"/>
     <w:uiPriority w:val="9"/>
     <w:rsid w:val="001714BD"/>
     <w:rPr>
@@ -7619,10 +7678,10 @@
       <w:szCs w:val="24"/>
     </w:rPr>
   </w:style>
-  <w:style w:type="paragraph" w:styleId="TOCHeading">
+  <w:style w:type="paragraph" w:styleId="Nagwekspisutreci">
     <w:name w:val="TOC Heading"/>
-    <w:basedOn w:val="Heading1"/>
-    <w:next w:val="Normal"/>
+    <w:basedOn w:val="Nagwek1"/>
+    <w:next w:val="Normalny"/>
     <w:uiPriority w:val="39"/>
     <w:unhideWhenUsed/>
     <w:qFormat/>
@@ -7635,10 +7694,10 @@
       <w:lang w:val="en-US"/>
     </w:rPr>
   </w:style>
-  <w:style w:type="paragraph" w:styleId="TOC1">
+  <w:style w:type="paragraph" w:styleId="Spistreci1">
     <w:name w:val="toc 1"/>
-    <w:basedOn w:val="Normal"/>
-    <w:next w:val="Normal"/>
+    <w:basedOn w:val="Normalny"/>
+    <w:next w:val="Normalny"/>
     <w:autoRedefine/>
     <w:uiPriority w:val="39"/>
     <w:unhideWhenUsed/>
@@ -7647,10 +7706,10 @@
       <w:spacing w:after="100"/>
     </w:pPr>
   </w:style>
-  <w:style w:type="paragraph" w:styleId="TOC2">
+  <w:style w:type="paragraph" w:styleId="Spistreci2">
     <w:name w:val="toc 2"/>
-    <w:basedOn w:val="Normal"/>
-    <w:next w:val="Normal"/>
+    <w:basedOn w:val="Normalny"/>
+    <w:next w:val="Normalny"/>
     <w:autoRedefine/>
     <w:uiPriority w:val="39"/>
     <w:unhideWhenUsed/>
@@ -7660,9 +7719,9 @@
       <w:ind w:left="240"/>
     </w:pPr>
   </w:style>
-  <w:style w:type="character" w:styleId="Hyperlink">
+  <w:style w:type="character" w:styleId="Hipercze">
     <w:name w:val="Hyperlink"/>
-    <w:basedOn w:val="DefaultParagraphFont"/>
+    <w:basedOn w:val="Domylnaczcionkaakapitu"/>
     <w:uiPriority w:val="99"/>
     <w:unhideWhenUsed/>
     <w:rsid w:val="00E7017D"/>
@@ -7671,9 +7730,9 @@
       <w:u w:val="single"/>
     </w:rPr>
   </w:style>
-  <w:style w:type="character" w:styleId="UnresolvedMention">
+  <w:style w:type="character" w:styleId="Nierozpoznanawzmianka">
     <w:name w:val="Unresolved Mention"/>
-    <w:basedOn w:val="DefaultParagraphFont"/>
+    <w:basedOn w:val="Domylnaczcionkaakapitu"/>
     <w:uiPriority w:val="99"/>
     <w:semiHidden/>
     <w:unhideWhenUsed/>
@@ -7683,10 +7742,10 @@
       <w:shd w:val="clear" w:color="auto" w:fill="E1DFDD"/>
     </w:rPr>
   </w:style>
-  <w:style w:type="character" w:customStyle="1" w:styleId="Heading4Char">
-    <w:name w:val="Heading 4 Char"/>
-    <w:basedOn w:val="DefaultParagraphFont"/>
-    <w:link w:val="Heading4"/>
+  <w:style w:type="character" w:customStyle="1" w:styleId="Nagwek4Znak">
+    <w:name w:val="Nagłówek 4 Znak"/>
+    <w:basedOn w:val="Domylnaczcionkaakapitu"/>
+    <w:link w:val="Nagwek4"/>
     <w:uiPriority w:val="9"/>
     <w:semiHidden/>
     <w:rsid w:val="00627713"/>
@@ -7700,7 +7759,7 @@
   </w:style>
   <w:style w:type="paragraph" w:customStyle="1" w:styleId="Code">
     <w:name w:val="Code"/>
-    <w:basedOn w:val="Normal"/>
+    <w:basedOn w:val="Normalny"/>
     <w:link w:val="CodeChar"/>
     <w:qFormat/>
     <w:rsid w:val="00627713"/>
@@ -7711,9 +7770,9 @@
       <w:rFonts w:ascii="Consolas" w:hAnsi="Consolas"/>
     </w:rPr>
   </w:style>
-  <w:style w:type="table" w:styleId="TableGrid">
+  <w:style w:type="table" w:styleId="Tabela-Siatka">
     <w:name w:val="Table Grid"/>
-    <w:basedOn w:val="TableNormal"/>
+    <w:basedOn w:val="Standardowy"/>
     <w:uiPriority w:val="39"/>
     <w:rsid w:val="00627713"/>
     <w:pPr>
@@ -7732,7 +7791,7 @@
   </w:style>
   <w:style w:type="character" w:customStyle="1" w:styleId="CodeChar">
     <w:name w:val="Code Char"/>
-    <w:basedOn w:val="DefaultParagraphFont"/>
+    <w:basedOn w:val="Domylnaczcionkaakapitu"/>
     <w:link w:val="Code"/>
     <w:rsid w:val="00627713"/>
     <w:rPr>
@@ -7740,10 +7799,10 @@
       <w:sz w:val="24"/>
     </w:rPr>
   </w:style>
-  <w:style w:type="paragraph" w:styleId="HTMLPreformatted">
+  <w:style w:type="paragraph" w:styleId="HTML-wstpniesformatowany">
     <w:name w:val="HTML Preformatted"/>
-    <w:basedOn w:val="Normal"/>
-    <w:link w:val="HTMLPreformattedChar"/>
+    <w:basedOn w:val="Normalny"/>
+    <w:link w:val="HTML-wstpniesformatowanyZnak"/>
     <w:uiPriority w:val="99"/>
     <w:semiHidden/>
     <w:unhideWhenUsed/>
@@ -7777,10 +7836,10 @@
       <w:lang w:val="en-US"/>
     </w:rPr>
   </w:style>
-  <w:style w:type="character" w:customStyle="1" w:styleId="HTMLPreformattedChar">
-    <w:name w:val="HTML Preformatted Char"/>
-    <w:basedOn w:val="DefaultParagraphFont"/>
-    <w:link w:val="HTMLPreformatted"/>
+  <w:style w:type="character" w:customStyle="1" w:styleId="HTML-wstpniesformatowanyZnak">
+    <w:name w:val="HTML - wstępnie sformatowany Znak"/>
+    <w:basedOn w:val="Domylnaczcionkaakapitu"/>
+    <w:link w:val="HTML-wstpniesformatowany"/>
     <w:uiPriority w:val="99"/>
     <w:semiHidden/>
     <w:rsid w:val="00627713"/>
@@ -7791,10 +7850,10 @@
       <w:lang w:val="en-US"/>
     </w:rPr>
   </w:style>
-  <w:style w:type="paragraph" w:styleId="TOC3">
+  <w:style w:type="paragraph" w:styleId="Spistreci3">
     <w:name w:val="toc 3"/>
-    <w:basedOn w:val="Normal"/>
-    <w:next w:val="Normal"/>
+    <w:basedOn w:val="Normalny"/>
+    <w:next w:val="Normalny"/>
     <w:autoRedefine/>
     <w:uiPriority w:val="39"/>
     <w:unhideWhenUsed/>
@@ -8107,7 +8166,7 @@
 </file>
 
 <file path=customXml/itemProps1.xml><?xml version="1.0" encoding="utf-8"?>
-<ds:datastoreItem xmlns:ds="http://schemas.openxmlformats.org/officeDocument/2006/customXml" ds:itemID="{FF4DE1DC-32B6-4808-ACE4-4833DB0A14D7}">
+<ds:datastoreItem xmlns:ds="http://schemas.openxmlformats.org/officeDocument/2006/customXml" ds:itemID="{153F3CB6-A5BB-461D-95B0-630379A524CD}">
   <ds:schemaRefs>
     <ds:schemaRef ds:uri="http://schemas.openxmlformats.org/officeDocument/2006/bibliography"/>
   </ds:schemaRefs>

</xml_diff>